<commit_message>
1 change in abstract
</commit_message>
<xml_diff>
--- a/CALL+message app abstract.docx
+++ b/CALL+message app abstract.docx
@@ -282,48 +282,33 @@
     <w:p>
       <w:pPr>
         <w:rPr>
-          <w:rFonts w:cstheme="minorHAnsi"/>
-          <w:sz w:val="24"/>
-          <w:szCs w:val="24"/>
-        </w:rPr>
-      </w:pPr>
-      <w:r>
-        <w:rPr>
-          <w:rFonts w:cstheme="minorHAnsi"/>
-          <w:sz w:val="24"/>
-          <w:szCs w:val="24"/>
-        </w:rPr>
-        <w:t>This app can be developed by using JAVA programming language.</w:t>
-      </w:r>
-    </w:p>
-    <w:p>
-      <w:pPr>
-        <w:rPr>
-          <w:b/>
-          <w:sz w:val="24"/>
-        </w:rPr>
-      </w:pPr>
+          <w:b/>
+          <w:sz w:val="24"/>
+        </w:rPr>
+      </w:pPr>
+      <w:bookmarkStart w:id="0" w:name="_GoBack"/>
+      <w:bookmarkEnd w:id="0"/>
     </w:p>
     <w:p>
       <w:r>
         <w:rPr>
           <w:i/>
         </w:rPr>
+        <w:t xml:space="preserve">                   </w:t>
+      </w:r>
+    </w:p>
+    <w:p>
+      <w:pPr>
+        <w:rPr>
+          <w:rFonts w:cstheme="minorHAnsi"/>
+          <w:i/>
+        </w:rPr>
+      </w:pPr>
+      <w:r>
+        <w:rPr>
+          <w:b/>
+        </w:rPr>
         <w:lastRenderedPageBreak/>
-        <w:t xml:space="preserve">                   </w:t>
-      </w:r>
-    </w:p>
-    <w:p>
-      <w:pPr>
-        <w:rPr>
-          <w:rFonts w:cstheme="minorHAnsi"/>
-          <w:i/>
-        </w:rPr>
-      </w:pPr>
-      <w:r>
-        <w:rPr>
-          <w:b/>
-        </w:rPr>
         <w:t xml:space="preserve">     </w:t>
       </w:r>
       <w:r>
@@ -483,15 +468,13 @@
         <w:rPr>
           <w:i/>
         </w:rPr>
-        <w:t>http://www.ijraset.com/fileserve.php?FID=196</w:t>
+        <w:t>http://ieeexplore.ieee.org/document/6240860/</w:t>
       </w:r>
     </w:p>
     <w:p>
       <w:pPr>
         <w:pStyle w:val="NoSpacing"/>
       </w:pPr>
-      <w:bookmarkStart w:id="0" w:name="_GoBack"/>
-      <w:bookmarkEnd w:id="0"/>
     </w:p>
     <w:sectPr>
       <w:headerReference w:type="default" r:id="rId6"/>

</xml_diff>